<commit_message>
Edit Ordering of SRS
</commit_message>
<xml_diff>
--- a/URS-SRS.docx
+++ b/URS-SRS.docx
@@ -4,9 +4,22 @@
   <w:body>
     <w:p>
       <w:pPr>
+        <w:pStyle w:val="Heading2"/>
+        <w:rPr>
+          <w:rFonts w:hint="cs"/>
+          <w:cs/>
+          <w:lang w:bidi="th-TH"/>
+        </w:rPr>
+      </w:pPr>
+      <w:bookmarkStart w:id="0" w:name="_Toc379225272"/>
+      <w:r>
+        <w:t>URS-SRS</w:t>
+      </w:r>
+    </w:p>
+    <w:p>
+      <w:pPr>
         <w:pStyle w:val="Heading3"/>
       </w:pPr>
-      <w:bookmarkStart w:id="0" w:name="_Toc379225272"/>
       <w:r>
         <w:t>URS-01: The user has to register themselves as customer</w:t>
       </w:r>
@@ -197,7 +210,10 @@
     <w:p>
       <w:r>
         <w:tab/>
-        <w:t xml:space="preserve">SRS-15: </w:t>
+        <w:t>SRS-05</w:t>
+      </w:r>
+      <w:r>
+        <w:t xml:space="preserve">: </w:t>
       </w:r>
       <w:r>
         <w:t xml:space="preserve">The system can check the username format. The username format should be </w:t>
@@ -209,7 +225,10 @@
     <w:p>
       <w:r>
         <w:tab/>
-        <w:t>SRS-16:</w:t>
+        <w:t>SRS-06</w:t>
+      </w:r>
+      <w:r>
+        <w:t>:</w:t>
       </w:r>
       <w:r>
         <w:t xml:space="preserve"> The system can check the pa</w:t>
@@ -227,7 +246,16 @@
     <w:p>
       <w:r>
         <w:tab/>
-        <w:t xml:space="preserve">SRS-23: </w:t>
+        <w:t>SRS-</w:t>
+      </w:r>
+      <w:r>
+        <w:rPr>
+          <w:lang w:bidi="th-TH"/>
+        </w:rPr>
+        <w:t>15</w:t>
+      </w:r>
+      <w:r>
+        <w:t xml:space="preserve">: </w:t>
       </w:r>
       <w:r>
         <w:t>The system validates the username and password</w:t>
@@ -238,8 +266,15 @@
     </w:p>
     <w:p>
       <w:r>
-        <w:tab/>
-        <w:t xml:space="preserve">SRS-24: </w:t>
+        <w:lastRenderedPageBreak/>
+        <w:tab/>
+        <w:t>SRS-</w:t>
+      </w:r>
+      <w:r>
+        <w:t>16</w:t>
+      </w:r>
+      <w:r>
+        <w:t xml:space="preserve">: </w:t>
       </w:r>
       <w:r>
         <w:t>The system shall pro</w:t>
@@ -252,16 +287,23 @@
       </w:r>
     </w:p>
     <w:p>
-      <w:r>
-        <w:tab/>
-        <w:t>SRS-25: The system shall provide catalog page that consist with product name and product picture.</w:t>
-      </w:r>
-    </w:p>
-    <w:p>
-      <w:r>
-        <w:lastRenderedPageBreak/>
-        <w:tab/>
-        <w:t>SRS-26: The system shall show the customer status with a customer picture on the top-right of the user interface to confirm his identity.</w:t>
+      <w:pPr>
+        <w:ind w:firstLine="720"/>
+      </w:pPr>
+      <w:r>
+        <w:t>SRS-17: The system shall provide catalog</w:t>
+      </w:r>
+      <w:r>
+        <w:t xml:space="preserve"> page that consist with product name, product description and product picture.</w:t>
+      </w:r>
+    </w:p>
+    <w:p>
+      <w:r>
+        <w:tab/>
+        <w:t>SRS-18</w:t>
+      </w:r>
+      <w:r>
+        <w:t>: The system shall show the customer status with a customer picture on the top-right of the user interface to confirm his identity.</w:t>
       </w:r>
     </w:p>
     <w:p>
@@ -277,19 +319,28 @@
     <w:p>
       <w:r>
         <w:tab/>
-        <w:t>SRS-27: The system provide an interface for registration which receive name address and their picture for the registration.</w:t>
-      </w:r>
-    </w:p>
-    <w:p>
-      <w:r>
-        <w:tab/>
-        <w:t>SRS-28: The system can check the name format. The name format should be only a character.</w:t>
-      </w:r>
-    </w:p>
-    <w:p>
-      <w:r>
-        <w:tab/>
-        <w:t xml:space="preserve">SRS-29: </w:t>
+        <w:t>SRS-19</w:t>
+      </w:r>
+      <w:r>
+        <w:t>: The system provide an interface for registration which receive name address and their picture for the registration.</w:t>
+      </w:r>
+    </w:p>
+    <w:p>
+      <w:r>
+        <w:tab/>
+        <w:t>SRS-02</w:t>
+      </w:r>
+      <w:r>
+        <w:t>: The system can check the name format. The name format should be only a character.</w:t>
+      </w:r>
+    </w:p>
+    <w:p>
+      <w:r>
+        <w:tab/>
+        <w:t>SRS-03</w:t>
+      </w:r>
+      <w:r>
+        <w:t xml:space="preserve">: </w:t>
       </w:r>
       <w:r>
         <w:t>The system can check the address. The address format should be a character and number.</w:t>
@@ -298,7 +349,10 @@
     <w:p>
       <w:r>
         <w:tab/>
-        <w:t>SRS-30:</w:t>
+        <w:t>SRS-04</w:t>
+      </w:r>
+      <w:r>
+        <w:t>:</w:t>
       </w:r>
       <w:r>
         <w:t xml:space="preserve"> The system can check the picture that user update. The picture should be </w:t>
@@ -328,13 +382,19 @@
     <w:p>
       <w:r>
         <w:tab/>
-        <w:t>SRS-31: The system shall update customer information to database using name, address and their picture.</w:t>
-      </w:r>
-    </w:p>
-    <w:p>
-      <w:r>
-        <w:tab/>
-        <w:t xml:space="preserve">SRS-32: </w:t>
+        <w:t>SRS-20</w:t>
+      </w:r>
+      <w:r>
+        <w:t>: The system shall update customer information to database using name, address and their picture.</w:t>
+      </w:r>
+    </w:p>
+    <w:p>
+      <w:r>
+        <w:tab/>
+        <w:t>SRS-21</w:t>
+      </w:r>
+      <w:r>
+        <w:t xml:space="preserve">: </w:t>
       </w:r>
       <w:r>
         <w:t>The system shall provide the successful registration page</w:t>
@@ -349,7 +409,10 @@
     <w:p>
       <w:r>
         <w:tab/>
-        <w:t xml:space="preserve">SRS-33: </w:t>
+        <w:t>SRS-10</w:t>
+      </w:r>
+      <w:r>
+        <w:t xml:space="preserve">: </w:t>
       </w:r>
       <w:r>
         <w:t>The system shall display the error message “The name must be only characters”.</w:t>
@@ -358,7 +421,10 @@
     <w:p>
       <w:r>
         <w:tab/>
-        <w:t xml:space="preserve">SRS-34: </w:t>
+        <w:t>SRS-11</w:t>
+      </w:r>
+      <w:r>
+        <w:t xml:space="preserve">: </w:t>
       </w:r>
       <w:r>
         <w:t>The system shall display the error message “</w:t>
@@ -387,19 +453,28 @@
     <w:p>
       <w:r>
         <w:tab/>
-        <w:t>SRS-35: The system shall provide search product page which receive product name for searching.</w:t>
-      </w:r>
-    </w:p>
-    <w:p>
-      <w:r>
-        <w:tab/>
-        <w:t xml:space="preserve">SRS-36: The system shall retrieve the existing data from database follow product name that user input. </w:t>
-      </w:r>
-    </w:p>
-    <w:p>
-      <w:r>
-        <w:tab/>
-        <w:t>SRS-37: The system shall provide detail</w:t>
+        <w:t>SRS-22</w:t>
+      </w:r>
+      <w:r>
+        <w:t>: The system shall provide search product page which receive product name for searching.</w:t>
+      </w:r>
+    </w:p>
+    <w:p>
+      <w:r>
+        <w:tab/>
+        <w:t>SRS-23</w:t>
+      </w:r>
+      <w:r>
+        <w:t xml:space="preserve">: The system shall retrieve the existing data from database follow product name that user input. </w:t>
+      </w:r>
+    </w:p>
+    <w:p>
+      <w:r>
+        <w:tab/>
+        <w:t>SRS-24</w:t>
+      </w:r>
+      <w:r>
+        <w:t>: The system shall provide detail</w:t>
       </w:r>
       <w:r>
         <w:t xml:space="preserve"> page that consist with product name, product description</w:t>
@@ -415,8 +490,87 @@
       <w:pPr>
         <w:pStyle w:val="Heading3"/>
       </w:pPr>
+      <w:r>
+        <w:t>URS -05: The customer add product to a cart</w:t>
+      </w:r>
+    </w:p>
+    <w:p>
+      <w:pPr>
+        <w:ind w:firstLine="720"/>
+      </w:pPr>
+      <w:r>
+        <w:t>SRS-17</w:t>
+      </w:r>
+      <w:r>
+        <w:t xml:space="preserve">: </w:t>
+      </w:r>
+      <w:r>
+        <w:t>The system shall provide catalog page that consist with product name, product description and product picture.</w:t>
+      </w:r>
+    </w:p>
+    <w:p>
+      <w:pPr>
+        <w:ind w:firstLine="720"/>
+      </w:pPr>
+      <w:r>
+        <w:t>SRS-24</w:t>
+      </w:r>
+      <w:r>
+        <w:t>: The system shall provide detail page that consist with product name, product description, item quantity and product picture.</w:t>
+      </w:r>
+    </w:p>
+    <w:p/>
+    <w:p>
+      <w:pPr>
+        <w:ind w:firstLine="720"/>
+      </w:pPr>
+      <w:r>
+        <w:t>SRS-25</w:t>
+      </w:r>
+      <w:r>
+        <w:t>: The system shall provide the interface for customer can select the product to a cart.</w:t>
+      </w:r>
+    </w:p>
+    <w:p>
+      <w:pPr>
+        <w:ind w:firstLine="720"/>
+      </w:pPr>
+      <w:r>
+        <w:t>SRS-26</w:t>
+      </w:r>
+      <w:r>
+        <w:t>: The system shall provide the interface for customer can select the product quantity to a cart.</w:t>
+      </w:r>
+    </w:p>
+    <w:p>
+      <w:pPr>
+        <w:ind w:firstLine="720"/>
+      </w:pPr>
       <w:bookmarkStart w:id="4" w:name="_Toc379225277"/>
       <w:r>
+        <w:t>SRS-27</w:t>
+      </w:r>
+      <w:r>
+        <w:t>: Th</w:t>
+      </w:r>
+      <w:r>
+        <w:t>e system shall display the alert</w:t>
+      </w:r>
+      <w:r>
+        <w:t xml:space="preserve"> message “</w:t>
+      </w:r>
+      <w:r>
+        <w:t>The product has been add to a cart</w:t>
+      </w:r>
+      <w:r>
+        <w:t>”.</w:t>
+      </w:r>
+    </w:p>
+    <w:p>
+      <w:pPr>
+        <w:pStyle w:val="Heading3"/>
+      </w:pPr>
+      <w:r>
         <w:t>URS-06: The customer check out for purchase the product.</w:t>
       </w:r>
       <w:bookmarkEnd w:id="4"/>
@@ -424,31 +578,49 @@
     <w:p>
       <w:r>
         <w:tab/>
-        <w:t>SRS-43: The system shall provide interface for check out for purchase the product.</w:t>
-      </w:r>
-    </w:p>
-    <w:p>
-      <w:r>
-        <w:tab/>
-        <w:t>SRS-44: The system shall provide the product list that consist product name, product picture, price, quantity and total price.</w:t>
-      </w:r>
-    </w:p>
-    <w:p>
-      <w:r>
-        <w:tab/>
-        <w:t>SRS-45: The system shall provide payment method interface.</w:t>
-      </w:r>
-    </w:p>
-    <w:p>
-      <w:r>
-        <w:tab/>
-        <w:t xml:space="preserve">SRS-46: </w:t>
+        <w:t>SRS-28</w:t>
+      </w:r>
+      <w:r>
+        <w:t>: The system shall provide interface for check out for purchase the product.</w:t>
+      </w:r>
+    </w:p>
+    <w:p>
+      <w:r>
+        <w:tab/>
+        <w:t>SRS-29</w:t>
+      </w:r>
+      <w:r>
+        <w:t>: The system shall provide the product list that consist product name, product picture, price, quantity and total price.</w:t>
+      </w:r>
+    </w:p>
+    <w:p>
+      <w:r>
+        <w:tab/>
+        <w:t>SRS-30</w:t>
+      </w:r>
+      <w:r>
+        <w:t>: The system shall provide payment method interface.</w:t>
+      </w:r>
+    </w:p>
+    <w:p>
+      <w:r>
+        <w:tab/>
+        <w:t>SRS-31</w:t>
+      </w:r>
+      <w:r>
+        <w:t xml:space="preserve">: </w:t>
       </w:r>
       <w:r>
         <w:t>The system shall pro</w:t>
       </w:r>
       <w:r>
-        <w:t xml:space="preserve">vide the successful </w:t>
+        <w:t>vide the successful</w:t>
+      </w:r>
+      <w:r>
+        <w:t xml:space="preserve"> purchasing</w:t>
+      </w:r>
+      <w:r>
+        <w:t xml:space="preserve"> </w:t>
       </w:r>
       <w:r>
         <w:t>page</w:t>
@@ -463,7 +635,10 @@
     <w:p>
       <w:r>
         <w:tab/>
-        <w:t>SRS-47: The system shall add a new shopping history to database.</w:t>
+        <w:t>SRS-32</w:t>
+      </w:r>
+      <w:r>
+        <w:t>: The system shall add a new shopping history to database.</w:t>
       </w:r>
     </w:p>
     <w:p>
@@ -472,27 +647,279 @@
       </w:pPr>
       <w:bookmarkStart w:id="5" w:name="_Toc379225278"/>
       <w:r>
+        <w:t>URS-07: The customer view their history.</w:t>
+      </w:r>
+      <w:bookmarkEnd w:id="5"/>
+    </w:p>
+    <w:p>
+      <w:r>
+        <w:tab/>
+        <w:t>SRS-</w:t>
+      </w:r>
+      <w:r>
+        <w:t>33:</w:t>
+      </w:r>
+      <w:r>
+        <w:t xml:space="preserve"> The system shall provide interface for view</w:t>
+      </w:r>
+      <w:r>
+        <w:t xml:space="preserve"> a</w:t>
+      </w:r>
+      <w:r>
+        <w:t xml:space="preserve"> customer histor</w:t>
+      </w:r>
+      <w:r>
+        <w:t>y.</w:t>
+      </w:r>
+    </w:p>
+    <w:p>
+      <w:r>
+        <w:tab/>
+        <w:t>SRS-34</w:t>
+      </w:r>
+      <w:r>
+        <w:t>: The system query history list page that consist with date and history id.</w:t>
+      </w:r>
+    </w:p>
+    <w:p>
+      <w:r>
+        <w:tab/>
+        <w:t>SRS-35</w:t>
+      </w:r>
+      <w:r>
+        <w:t>: The system query the history detail that consist the list of product that customer bought and total price.</w:t>
+      </w:r>
+    </w:p>
+    <w:p>
+      <w:pPr>
+        <w:pStyle w:val="Heading3"/>
+      </w:pPr>
+      <w:r>
+        <w:t>URS-08: The user log in as administrator</w:t>
+      </w:r>
+    </w:p>
+    <w:p>
+      <w:pPr>
+        <w:ind w:firstLine="720"/>
+      </w:pPr>
+      <w:r>
+        <w:t xml:space="preserve">SRS-14: </w:t>
+      </w:r>
+      <w:r>
+        <w:t>The system provides the login user interface which receive the user name and password</w:t>
+      </w:r>
+      <w:r>
+        <w:t>.</w:t>
+      </w:r>
+    </w:p>
+    <w:p>
+      <w:r>
+        <w:tab/>
+        <w:t xml:space="preserve">SRS-05: </w:t>
+      </w:r>
+      <w:r>
+        <w:t xml:space="preserve">The system can check the username format. The username format should be </w:t>
+      </w:r>
+      <w:r>
+        <w:t>character with number.</w:t>
+      </w:r>
+    </w:p>
+    <w:p>
+      <w:r>
+        <w:tab/>
+        <w:t>SRS-06:</w:t>
+      </w:r>
+      <w:r>
+        <w:t xml:space="preserve"> The system can check the pa</w:t>
+      </w:r>
+      <w:r>
+        <w:t>ssword format.</w:t>
+      </w:r>
+      <w:r>
+        <w:t xml:space="preserve"> The password must contain the </w:t>
+      </w:r>
+      <w:r>
+        <w:t>character with number.</w:t>
+      </w:r>
+    </w:p>
+    <w:p>
+      <w:r>
+        <w:tab/>
+        <w:t>SRS-</w:t>
+      </w:r>
+      <w:r>
+        <w:rPr>
+          <w:lang w:bidi="th-TH"/>
+        </w:rPr>
+        <w:t>15</w:t>
+      </w:r>
+      <w:r>
+        <w:t xml:space="preserve">: </w:t>
+      </w:r>
+      <w:r>
+        <w:t>The system validates the username and password</w:t>
+      </w:r>
+      <w:r>
+        <w:t>.</w:t>
+      </w:r>
+    </w:p>
+    <w:p>
+      <w:r>
+        <w:tab/>
+        <w:t xml:space="preserve">SRS-16: </w:t>
+      </w:r>
+      <w:r>
+        <w:t>The system shall pro</w:t>
+      </w:r>
+      <w:r>
+        <w:t>vide the successful login</w:t>
+      </w:r>
+      <w:r>
+        <w:t xml:space="preserve"> page.</w:t>
+      </w:r>
+    </w:p>
+    <w:p>
+      <w:pPr>
+        <w:ind w:firstLine="720"/>
+      </w:pPr>
+      <w:r>
+        <w:t xml:space="preserve">SRS-43: </w:t>
+      </w:r>
+      <w:r>
+        <w:t>The system shall provide administrator page after login successful.</w:t>
+      </w:r>
+    </w:p>
+    <w:p>
+      <w:pPr>
+        <w:pStyle w:val="Heading3"/>
+      </w:pPr>
+      <w:bookmarkStart w:id="6" w:name="_Toc379225280"/>
+      <w:bookmarkStart w:id="7" w:name="_GoBack"/>
+      <w:bookmarkEnd w:id="7"/>
+      <w:r>
         <w:lastRenderedPageBreak/>
-        <w:t>URS-07: The customer view their history.</w:t>
-      </w:r>
-      <w:bookmarkEnd w:id="5"/>
-    </w:p>
-    <w:p>
-      <w:r>
-        <w:tab/>
-        <w:t>SRS-48: The system provide interface for view the history.</w:t>
-      </w:r>
-    </w:p>
-    <w:p>
-      <w:r>
-        <w:tab/>
-        <w:t>SRS-49: The system query history list page that consist with date and history id.</w:t>
-      </w:r>
-    </w:p>
-    <w:p>
-      <w:r>
-        <w:tab/>
-        <w:t>SRS-50: The system query the history detail that consist the list of product that customer bought and total price.</w:t>
+        <w:t>URS-09: The administrator add a new product.</w:t>
+      </w:r>
+      <w:bookmarkEnd w:id="6"/>
+    </w:p>
+    <w:p>
+      <w:r>
+        <w:tab/>
+        <w:t>SRS-44</w:t>
+      </w:r>
+      <w:r>
+        <w:t>: The system shall provide the interface for add new product which receive product name, description and product picture.</w:t>
+      </w:r>
+    </w:p>
+    <w:p>
+      <w:r>
+        <w:tab/>
+        <w:t>SRS-45</w:t>
+      </w:r>
+      <w:r>
+        <w:t>: The system can check the product title format. The title should be character.</w:t>
+      </w:r>
+    </w:p>
+    <w:p>
+      <w:pPr>
+        <w:ind w:firstLine="720"/>
+      </w:pPr>
+      <w:r>
+        <w:t xml:space="preserve">SRS-04: The system can check the picture that user upload. The picture should be an image format (for example: </w:t>
+      </w:r>
+      <w:proofErr w:type="spellStart"/>
+      <w:r>
+        <w:t>jpg</w:t>
+      </w:r>
+      <w:proofErr w:type="gramStart"/>
+      <w:r>
+        <w:t>,png</w:t>
+      </w:r>
+      <w:proofErr w:type="spellEnd"/>
+      <w:proofErr w:type="gramEnd"/>
+      <w:r>
+        <w:t>).</w:t>
+      </w:r>
+    </w:p>
+    <w:p>
+      <w:r>
+        <w:tab/>
+        <w:t>SRS-46</w:t>
+      </w:r>
+      <w:r>
+        <w:t>: The system shall retrieve the existing data from the product name.</w:t>
+      </w:r>
+    </w:p>
+    <w:p>
+      <w:r>
+        <w:tab/>
+        <w:t>SRS-47</w:t>
+      </w:r>
+      <w:r>
+        <w:t xml:space="preserve">: </w:t>
+      </w:r>
+      <w:r>
+        <w:t>The</w:t>
+      </w:r>
+      <w:r>
+        <w:t xml:space="preserve"> system shall add a new product</w:t>
+      </w:r>
+      <w:r>
+        <w:t xml:space="preserve"> inform</w:t>
+      </w:r>
+      <w:r>
+        <w:t>ation to database using product name, description and product picture</w:t>
+      </w:r>
+      <w:r>
+        <w:t>.</w:t>
+      </w:r>
+    </w:p>
+    <w:p>
+      <w:r>
+        <w:tab/>
+        <w:t>SRS-48</w:t>
+      </w:r>
+      <w:r>
+        <w:t>: The</w:t>
+      </w:r>
+      <w:r>
+        <w:t xml:space="preserve"> system shall pro</w:t>
+      </w:r>
+      <w:r>
+        <w:t>vide the successful add new product</w:t>
+      </w:r>
+      <w:r>
+        <w:t xml:space="preserve"> page.</w:t>
+      </w:r>
+    </w:p>
+    <w:p>
+      <w:r>
+        <w:tab/>
+        <w:t>SRS-49</w:t>
+      </w:r>
+      <w:r>
+        <w:t>: The system shall display the error message “This product is existing in database”.</w:t>
+      </w:r>
+    </w:p>
+    <w:p>
+      <w:pPr>
+        <w:ind w:firstLine="720"/>
+      </w:pPr>
+      <w:bookmarkStart w:id="8" w:name="_Toc379225281"/>
+      <w:r>
+        <w:t xml:space="preserve">SRS-11: </w:t>
+      </w:r>
+      <w:r>
+        <w:t>The system shall display the error message “</w:t>
+      </w:r>
+      <w:r>
+        <w:t>The picture that must be image format</w:t>
+      </w:r>
+      <w:r>
+        <w:t>”</w:t>
+      </w:r>
+      <w:r>
+        <w:t>.</w:t>
       </w:r>
     </w:p>
     <w:p>
@@ -500,87 +927,59 @@
         <w:pStyle w:val="Heading3"/>
       </w:pPr>
       <w:r>
-        <w:t>URS-08: The user log in as administrator</w:t>
-      </w:r>
+        <w:t>URS-10: The administrator view customer history</w:t>
+      </w:r>
+      <w:bookmarkEnd w:id="8"/>
     </w:p>
     <w:p>
       <w:pPr>
         <w:ind w:firstLine="720"/>
       </w:pPr>
       <w:r>
-        <w:t>SRS-38: The system provides the login user interface which receive the user name and password.</w:t>
-      </w:r>
-    </w:p>
-    <w:p>
-      <w:pPr>
-        <w:ind w:firstLine="720"/>
-      </w:pPr>
-      <w:r>
-        <w:t>SRS-39: The system can check the username format.</w:t>
-      </w:r>
-    </w:p>
-    <w:p>
-      <w:pPr>
-        <w:ind w:firstLine="720"/>
-      </w:pPr>
-      <w:r>
-        <w:t>SRS-40: The system can check the password format. The password must contain the small letter, capital letter, and number.</w:t>
-      </w:r>
-    </w:p>
-    <w:p>
-      <w:pPr>
-        <w:ind w:firstLine="720"/>
-      </w:pPr>
-      <w:r>
-        <w:t>SRS-41: The system validates the username and password</w:t>
-      </w:r>
-      <w:bookmarkStart w:id="6" w:name="_GoBack"/>
-      <w:bookmarkEnd w:id="6"/>
-    </w:p>
-    <w:p>
-      <w:pPr>
-        <w:ind w:firstLine="720"/>
-      </w:pPr>
-      <w:r>
-        <w:t>SRS-42: The system shall provide the successful login page.</w:t>
-      </w:r>
-    </w:p>
-    <w:p>
-      <w:pPr>
-        <w:ind w:firstLine="720"/>
-      </w:pPr>
-      <w:r>
-        <w:t>SRS-43: The system shall provide catalog page that consist with product name and product picture</w:t>
-      </w:r>
-    </w:p>
-    <w:p>
-      <w:pPr>
-        <w:pStyle w:val="Heading3"/>
-      </w:pPr>
-      <w:bookmarkStart w:id="7" w:name="_Toc379225280"/>
-      <w:r>
-        <w:t>URS-09: The administrator add a new product.</w:t>
-      </w:r>
-      <w:bookmarkEnd w:id="7"/>
-    </w:p>
-    <w:p>
-      <w:r>
-        <w:tab/>
-        <w:t>SRS-58: The system shall provide the interface for add new product which receive product name, description and product picture.</w:t>
-      </w:r>
-    </w:p>
-    <w:p>
-      <w:r>
-        <w:tab/>
-        <w:t>SRS-59: The system can check the product title format. The title should be character.</w:t>
-      </w:r>
-    </w:p>
-    <w:p>
-      <w:pPr>
-        <w:ind w:firstLine="720"/>
-      </w:pPr>
-      <w:r>
-        <w:t>SRS-60: The system can check the picture that user upload. The picture should be an image format (for example: jpg,</w:t>
+        <w:t>SRS-33: The system shall provide interface for view a customer history.</w:t>
+      </w:r>
+    </w:p>
+    <w:p>
+      <w:r>
+        <w:tab/>
+        <w:t>SRS-50</w:t>
+      </w:r>
+      <w:r>
+        <w:t>: The system shall provide search history page which receive customer username for searching.</w:t>
+      </w:r>
+    </w:p>
+    <w:p>
+      <w:r>
+        <w:tab/>
+        <w:t>SRS-51</w:t>
+      </w:r>
+      <w:r>
+        <w:t>: The system query a list of history after searching by customer username</w:t>
+      </w:r>
+    </w:p>
+    <w:p>
+      <w:r>
+        <w:tab/>
+        <w:t>SRS-52</w:t>
+      </w:r>
+      <w:r>
+        <w:t>: The system shall provide search history page which receive date for searching.</w:t>
+      </w:r>
+    </w:p>
+    <w:p>
+      <w:pPr>
+        <w:rPr>
+          <w:rFonts w:cs="Cordia New"/>
+          <w:szCs w:val="25"/>
+          <w:lang w:bidi="th-TH"/>
+        </w:rPr>
+      </w:pPr>
+      <w:r>
+        <w:tab/>
+        <w:t>SRS-53</w:t>
+      </w:r>
+      <w:r>
+        <w:t>: The system query a list of history after searching by</w:t>
       </w:r>
       <w:r>
         <w:rPr>
@@ -591,145 +990,12 @@
         </w:rPr>
         <w:t xml:space="preserve"> </w:t>
       </w:r>
-      <w:proofErr w:type="spellStart"/>
-      <w:r>
-        <w:t>png</w:t>
-      </w:r>
-      <w:proofErr w:type="spellEnd"/>
-      <w:r>
-        <w:t>).</w:t>
-      </w:r>
-    </w:p>
-    <w:p>
-      <w:r>
-        <w:tab/>
-        <w:t>SRS-61: The system shall retrieve the existing data from the product name.</w:t>
-      </w:r>
-    </w:p>
-    <w:p>
-      <w:r>
-        <w:tab/>
-        <w:t xml:space="preserve">SRS-62: </w:t>
-      </w:r>
-      <w:r>
-        <w:t>The</w:t>
-      </w:r>
-      <w:r>
-        <w:t xml:space="preserve"> system shall add a new product</w:t>
-      </w:r>
-      <w:r>
-        <w:t xml:space="preserve"> inform</w:t>
-      </w:r>
-      <w:r>
-        <w:t>ation to database using product name, description and product picture</w:t>
-      </w:r>
-      <w:r>
-        <w:t>.</w:t>
-      </w:r>
-    </w:p>
-    <w:p>
-      <w:r>
-        <w:tab/>
-        <w:t>SRS-63: The</w:t>
-      </w:r>
-      <w:r>
-        <w:t xml:space="preserve"> system shall pro</w:t>
-      </w:r>
-      <w:r>
-        <w:t>vide the successful add new product</w:t>
-      </w:r>
-      <w:r>
-        <w:t xml:space="preserve"> page.</w:t>
-      </w:r>
-    </w:p>
-    <w:p>
-      <w:r>
-        <w:tab/>
-        <w:t>SRS-64: The system shall display the error message “This product is existing in database”.</w:t>
-      </w:r>
-    </w:p>
-    <w:p>
-      <w:pPr>
-        <w:ind w:firstLine="720"/>
-      </w:pPr>
-      <w:r>
-        <w:t xml:space="preserve">SRS-65: </w:t>
-      </w:r>
-      <w:r>
-        <w:t>The system shall display the error message “</w:t>
-      </w:r>
-      <w:r>
-        <w:t>The picture that must be image format</w:t>
-      </w:r>
-      <w:r>
-        <w:t>”</w:t>
-      </w:r>
-      <w:r>
-        <w:t>.</w:t>
-      </w:r>
-    </w:p>
-    <w:p>
-      <w:pPr>
-        <w:pStyle w:val="Heading3"/>
-      </w:pPr>
-      <w:bookmarkStart w:id="8" w:name="_Toc379225281"/>
-      <w:r>
-        <w:t>URS-10: The administrator view customer history</w:t>
-      </w:r>
-      <w:bookmarkEnd w:id="8"/>
-    </w:p>
-    <w:p>
-      <w:r>
-        <w:tab/>
-        <w:t>SRS-66: The system shall provide interface for view customer history that consist with customer username, history id, history date and total price.</w:t>
-      </w:r>
-    </w:p>
-    <w:p>
-      <w:r>
-        <w:lastRenderedPageBreak/>
-        <w:tab/>
-        <w:t>SRS-67: The system shall provide search history page which receive customer username for searching.</w:t>
-      </w:r>
-    </w:p>
-    <w:p>
-      <w:r>
-        <w:tab/>
-        <w:t>SRS-68: The system query a list of history after searching by customer username</w:t>
-      </w:r>
-    </w:p>
-    <w:p>
-      <w:r>
-        <w:tab/>
-        <w:t>SRS-69: The system shall provide search history page which receive date for searching.</w:t>
-      </w:r>
-    </w:p>
-    <w:p>
-      <w:pPr>
+      <w:r>
         <w:rPr>
           <w:rFonts w:cs="Cordia New"/>
           <w:szCs w:val="25"/>
           <w:lang w:bidi="th-TH"/>
         </w:rPr>
-      </w:pPr>
-      <w:r>
-        <w:tab/>
-        <w:t>SRS-70: The system query a list of history after searching by</w:t>
-      </w:r>
-      <w:r>
-        <w:rPr>
-          <w:rFonts w:cs="Cordia New" w:hint="cs"/>
-          <w:szCs w:val="25"/>
-          <w:cs/>
-          <w:lang w:bidi="th-TH"/>
-        </w:rPr>
-        <w:t xml:space="preserve"> </w:t>
-      </w:r>
-      <w:r>
-        <w:rPr>
-          <w:rFonts w:cs="Cordia New"/>
-          <w:szCs w:val="25"/>
-          <w:lang w:bidi="th-TH"/>
-        </w:rPr>
         <w:t>date.</w:t>
       </w:r>
     </w:p>
@@ -760,7 +1026,13 @@
           <w:lang w:bidi="th-TH"/>
         </w:rPr>
         <w:tab/>
-        <w:t>SRS-71: The system provide an interface that save product in cart.</w:t>
+        <w:t>SRS-54</w:t>
+      </w:r>
+      <w:r>
+        <w:rPr>
+          <w:lang w:bidi="th-TH"/>
+        </w:rPr>
+        <w:t>: The system provide an interface that save product in cart.</w:t>
       </w:r>
     </w:p>
     <w:p>
@@ -783,7 +1055,7 @@
           <w:rFonts w:cs="Cordia New"/>
           <w:lang w:bidi="th-TH"/>
         </w:rPr>
-        <w:t>72</w:t>
+        <w:t>55</w:t>
       </w:r>
       <w:r>
         <w:rPr>
@@ -827,7 +1099,14 @@
           <w:rFonts w:cs="Cordia New"/>
           <w:lang w:bidi="th-TH"/>
         </w:rPr>
-        <w:t>73:</w:t>
+        <w:t>56</w:t>
+      </w:r>
+      <w:r>
+        <w:rPr>
+          <w:rFonts w:cs="Cordia New"/>
+          <w:lang w:bidi="th-TH"/>
+        </w:rPr>
+        <w:t>:</w:t>
       </w:r>
       <w:r>
         <w:rPr>
@@ -856,7 +1135,14 @@
           <w:rFonts w:cs="Cordia New"/>
           <w:lang w:bidi="th-TH"/>
         </w:rPr>
-        <w:t>SRS- 74: The system not show a user status on top right after logout successful.</w:t>
+        <w:t>SRS- 57</w:t>
+      </w:r>
+      <w:r>
+        <w:rPr>
+          <w:rFonts w:cs="Cordia New"/>
+          <w:lang w:bidi="th-TH"/>
+        </w:rPr>
+        <w:t>: The system not show a user status on top right after logout successful.</w:t>
       </w:r>
     </w:p>
     <w:p>
@@ -899,7 +1185,13 @@
           <w:lang w:bidi="th-TH"/>
         </w:rPr>
         <w:tab/>
-        <w:t>SRS- 75 the system provide an interface for logout.</w:t>
+        <w:t>SRS- 56</w:t>
+      </w:r>
+      <w:r>
+        <w:rPr>
+          <w:lang w:bidi="th-TH"/>
+        </w:rPr>
+        <w:t xml:space="preserve"> the system provide an interface for logout.</w:t>
       </w:r>
     </w:p>
     <w:p>
@@ -913,6 +1205,7 @@
         <w:rPr>
           <w:lang w:bidi="th-TH"/>
         </w:rPr>
+        <w:lastRenderedPageBreak/>
         <w:tab/>
       </w:r>
       <w:r>
@@ -920,7 +1213,14 @@
           <w:rFonts w:cs="Cordia New"/>
           <w:lang w:bidi="th-TH"/>
         </w:rPr>
-        <w:t>SRS- 76: The system not show a user status on top right after logout successful.</w:t>
+        <w:t>SRS- 57</w:t>
+      </w:r>
+      <w:r>
+        <w:rPr>
+          <w:rFonts w:cs="Cordia New"/>
+          <w:lang w:bidi="th-TH"/>
+        </w:rPr>
+        <w:t>: The system not show a user status on top right after logout successful.</w:t>
       </w:r>
     </w:p>
     <w:p/>
@@ -1386,7 +1686,6 @@
   <w:style w:type="character" w:default="1" w:styleId="DefaultParagraphFont">
     <w:name w:val="Default Paragraph Font"/>
     <w:uiPriority w:val="1"/>
-    <w:semiHidden/>
     <w:unhideWhenUsed/>
   </w:style>
   <w:style w:type="table" w:default="1" w:styleId="TableNormal">

</xml_diff>